<commit_message>
hw 4 and 5
</commit_message>
<xml_diff>
--- a/hw1/STA321HW1_Monica_Klosin.docx
+++ b/hw1/STA321HW1_Monica_Klosin.docx
@@ -2588,6 +2588,18 @@
         </w:rPr>
         <w:t>, doesn’t seem that there are any outliers.</w:t>
       </w:r>
+      <w:r>
+        <w:rPr>
+          <w:color w:val="4472C4" w:themeColor="accent1"/>
+        </w:rPr>
+        <w:t xml:space="preserve"> </w:t>
+      </w:r>
+      <w:r>
+        <w:rPr>
+          <w:color w:val="FF0000"/>
+        </w:rPr>
+        <w:t>peak at 165.</w:t>
+      </w:r>
     </w:p>
     <w:p>
       <w:pPr>
@@ -3267,11 +3279,6 @@
           <w:color w:val="4472C4" w:themeColor="accent1"/>
         </w:rPr>
         <w:tab/>
-      </w:r>
-      <w:r>
-        <w:rPr>
-          <w:color w:val="4472C4" w:themeColor="accent1"/>
-        </w:rPr>
         <w:t xml:space="preserve">The Simple Linear Regression (SLR) model is: </w:t>
       </w:r>
       <w:r>
@@ -3300,10 +3307,10 @@
             <v:path o:extrusionok="f" gradientshapeok="t" o:connecttype="rect"/>
             <o:lock v:ext="edit" aspectratio="t"/>
           </v:shapetype>
-          <v:shape id="_x0000_i1025" type="#_x0000_t75" alt="" style="width:82.75pt;height:18.3pt;mso-width-percent:0;mso-height-percent:0;mso-width-percent:0;mso-height-percent:0" o:ole="">
+          <v:shape id="_x0000_i1025" type="#_x0000_t75" alt="" style="width:82.7pt;height:18.55pt;mso-width-percent:0;mso-height-percent:0;mso-width-percent:0;mso-height-percent:0" o:ole="">
             <v:imagedata r:id="rId13" o:title=""/>
           </v:shape>
-          <o:OLEObject Type="Embed" ProgID="Equation.DSMT4" ShapeID="_x0000_i1025" DrawAspect="Content" ObjectID="_1662128899" r:id="rId14"/>
+          <o:OLEObject Type="Embed" ProgID="Equation.DSMT4" ShapeID="_x0000_i1025" DrawAspect="Content" ObjectID="_1666264981" r:id="rId14"/>
         </w:object>
       </w:r>
       <w:r>
@@ -3807,35 +3814,7 @@
               <w:rFonts w:ascii="Cambria Math" w:hAnsi="Cambria Math"/>
               <w:color w:val="4472C4" w:themeColor="accent1"/>
             </w:rPr>
-            <m:t xml:space="preserve">= </m:t>
-          </m:r>
-          <m:r>
-            <w:rPr>
-              <w:rFonts w:ascii="Cambria Math" w:hAnsi="Cambria Math"/>
-              <w:color w:val="4472C4" w:themeColor="accent1"/>
-            </w:rPr>
-            <m:t>41.9015</m:t>
-          </m:r>
-          <m:r>
-            <w:rPr>
-              <w:rFonts w:ascii="Cambria Math" w:hAnsi="Cambria Math"/>
-              <w:color w:val="4472C4" w:themeColor="accent1"/>
-            </w:rPr>
-            <m:t xml:space="preserve">+ </m:t>
-          </m:r>
-          <m:r>
-            <w:rPr>
-              <w:rFonts w:ascii="Cambria Math" w:hAnsi="Cambria Math"/>
-              <w:color w:val="4472C4" w:themeColor="accent1"/>
-            </w:rPr>
-            <m:t>0.69965</m:t>
-          </m:r>
-          <m:r>
-            <w:rPr>
-              <w:rFonts w:ascii="Cambria Math" w:hAnsi="Cambria Math"/>
-              <w:color w:val="4472C4" w:themeColor="accent1"/>
-            </w:rPr>
-            <m:t>X</m:t>
+            <m:t>= 41.9015+ 0.69965X</m:t>
           </m:r>
         </m:oMath>
       </m:oMathPara>
@@ -4140,14 +4119,7 @@
             <w:rFonts w:ascii="Cambria Math" w:hAnsi="Cambria Math"/>
             <w:color w:val="4472C4" w:themeColor="accent1"/>
           </w:rPr>
-          <m:t>≠</m:t>
-        </m:r>
-        <m:r>
-          <w:rPr>
-            <w:rFonts w:ascii="Cambria Math" w:hAnsi="Cambria Math"/>
-            <w:color w:val="4472C4" w:themeColor="accent1"/>
-          </w:rPr>
-          <m:t>0</m:t>
+          <m:t>≠0</m:t>
         </m:r>
       </m:oMath>
       <w:r>
@@ -4158,6 +4130,9 @@
       </w:r>
       <m:oMath>
         <m:r>
+          <m:rPr>
+            <m:sty m:val="p"/>
+          </m:rPr>
           <w:rPr>
             <w:rFonts w:ascii="Cambria Math" w:hAnsi="Cambria Math"/>
             <w:color w:val="4472C4" w:themeColor="accent1"/>
@@ -4168,6 +4143,9 @@
       <m:oMathPara>
         <m:oMath>
           <m:r>
+            <m:rPr>
+              <m:sty m:val="p"/>
+            </m:rPr>
             <w:rPr>
               <w:rFonts w:ascii="Cambria Math" w:hAnsi="Cambria Math"/>
               <w:color w:val="4472C4" w:themeColor="accent1"/>
@@ -4687,8 +4665,6 @@
       <w:r>
         <w:t>Print Subset.  Note: You will get a separate row of output for each row in the dataset where the value Husband = 183.  That’s okay.</w:t>
       </w:r>
-      <w:bookmarkStart w:id="0" w:name="_GoBack"/>
-      <w:bookmarkEnd w:id="0"/>
     </w:p>
     <w:p>
       <w:pPr>
@@ -4913,14 +4889,7 @@
               <w:rFonts w:ascii="Cambria Math" w:hAnsi="Cambria Math"/>
               <w:color w:val="4472C4" w:themeColor="accent1"/>
             </w:rPr>
-            <m:t>= 41.9015+ 0.69965</m:t>
-          </m:r>
-          <m:r>
-            <w:rPr>
-              <w:rFonts w:ascii="Cambria Math" w:hAnsi="Cambria Math"/>
-              <w:color w:val="4472C4" w:themeColor="accent1"/>
-            </w:rPr>
-            <m:t>(183)</m:t>
+            <m:t>= 41.9015+ 0.69965(183)</m:t>
           </m:r>
         </m:oMath>
       </m:oMathPara>
@@ -5182,7 +5151,11 @@
         </w:numPr>
       </w:pPr>
       <w:r>
-        <w:t xml:space="preserve">Using the context of the data set, explain why the C.I. in part (d) is so much narrower than the P.I. in part (e). </w:t>
+        <w:t xml:space="preserve">Using the context of the data set, explain </w:t>
+      </w:r>
+      <w:bookmarkStart w:id="0" w:name="_GoBack"/>
+      <w:r>
+        <w:t xml:space="preserve">why the C.I. in part (d) is so much narrower than the P.I. in part (e). </w:t>
       </w:r>
     </w:p>
     <w:p/>
@@ -5303,6 +5276,7 @@
         <w:t>.</w:t>
       </w:r>
     </w:p>
+    <w:bookmarkEnd w:id="0"/>
     <w:p/>
     <w:p>
       <w:pPr>
@@ -5456,34 +5430,7 @@
         <w:sz w:val="22"/>
         <w:szCs w:val="22"/>
       </w:rPr>
-      <w:t>Fall</w:t>
-    </w:r>
-    <w:r>
-      <w:rPr>
-        <w:rFonts w:ascii="Times New Roman" w:hAnsi="Times New Roman"/>
-        <w:b/>
-        <w:sz w:val="22"/>
-        <w:szCs w:val="22"/>
-      </w:rPr>
-      <w:t xml:space="preserve"> </w:t>
-    </w:r>
-    <w:r>
-      <w:rPr>
-        <w:rFonts w:ascii="Times New Roman" w:hAnsi="Times New Roman"/>
-        <w:b/>
-        <w:sz w:val="22"/>
-        <w:szCs w:val="22"/>
-      </w:rPr>
-      <w:t>20</w:t>
-    </w:r>
-    <w:r>
-      <w:rPr>
-        <w:rFonts w:ascii="Times New Roman" w:hAnsi="Times New Roman"/>
-        <w:b/>
-        <w:sz w:val="22"/>
-        <w:szCs w:val="22"/>
-      </w:rPr>
-      <w:t>20</w:t>
+      <w:t>Fall 2020</w:t>
     </w:r>
     <w:r>
       <w:rPr>
@@ -5510,25 +5457,7 @@
         <w:sz w:val="22"/>
         <w:szCs w:val="22"/>
       </w:rPr>
-      <w:t>omework #</w:t>
-    </w:r>
-    <w:r>
-      <w:rPr>
-        <w:rFonts w:ascii="Times New Roman" w:hAnsi="Times New Roman"/>
-        <w:b/>
-        <w:sz w:val="22"/>
-        <w:szCs w:val="22"/>
-      </w:rPr>
-      <w:t>1</w:t>
-    </w:r>
-    <w:r>
-      <w:rPr>
-        <w:rFonts w:ascii="Times New Roman" w:hAnsi="Times New Roman"/>
-        <w:b/>
-        <w:sz w:val="22"/>
-        <w:szCs w:val="22"/>
-      </w:rPr>
-      <w:t xml:space="preserve"> </w:t>
+      <w:t xml:space="preserve">omework #1 </w:t>
     </w:r>
     <w:r>
       <w:rPr>

</xml_diff>